<commit_message>
Avances, TP al punto 30 y CORRECCIŃ diagrama P14.A
</commit_message>
<xml_diff>
--- a/TP2/Apuntes clase práctica 25.docx
+++ b/TP2/Apuntes clase práctica 25.docx
@@ -1,147 +1,125 @@
 
 <file path=word/document.xml><?xml version="1.0" encoding="utf-8"?>
-<w:document xmlns:wpc="http://schemas.microsoft.com/office/word/2010/wordprocessingCanvas" xmlns:cx="http://schemas.microsoft.com/office/drawing/2014/chartex" xmlns:cx1="http://schemas.microsoft.com/office/drawing/2015/9/8/chartex" xmlns:cx2="http://schemas.microsoft.com/office/drawing/2015/10/21/chartex" xmlns:cx3="http://schemas.microsoft.com/office/drawing/2016/5/9/chartex" xmlns:cx4="http://schemas.microsoft.com/office/drawing/2016/5/10/chartex" xmlns:cx5="http://schemas.microsoft.com/office/drawing/2016/5/11/chartex" xmlns:cx6="http://schemas.microsoft.com/office/drawing/2016/5/12/chartex" xmlns:cx7="http://schemas.microsoft.com/office/drawing/2016/5/13/chartex" xmlns:cx8="http://schemas.microsoft.com/office/drawing/2016/5/14/chartex" xmlns:mc="http://schemas.openxmlformats.org/markup-compatibility/2006" xmlns:aink="http://schemas.microsoft.com/office/drawing/2016/ink" xmlns:am3d="http://schemas.microsoft.com/office/drawing/2017/model3d" xmlns:o="urn:schemas-microsoft-com:office:office" xmlns:r="http://schemas.openxmlformats.org/officeDocument/2006/relationships" xmlns:m="http://schemas.openxmlformats.org/officeDocument/2006/math" xmlns:v="urn:schemas-microsoft-com:vml" xmlns:wp14="http://schemas.microsoft.com/office/word/2010/wordprocessingDrawing" xmlns:wp="http://schemas.openxmlformats.org/drawingml/2006/wordprocessingDrawing" xmlns:w10="urn:schemas-microsoft-com:office:word" xmlns:w="http://schemas.openxmlformats.org/wordprocessingml/2006/main" xmlns:w14="http://schemas.microsoft.com/office/word/2010/wordml" xmlns:w15="http://schemas.microsoft.com/office/word/2012/wordml" xmlns:w16cid="http://schemas.microsoft.com/office/word/2016/wordml/cid" xmlns:w16se="http://schemas.microsoft.com/office/word/2015/wordml/symex" xmlns:wpg="http://schemas.microsoft.com/office/word/2010/wordprocessingGroup" xmlns:wpi="http://schemas.microsoft.com/office/word/2010/wordprocessingInk" xmlns:wne="http://schemas.microsoft.com/office/word/2006/wordml" xmlns:wps="http://schemas.microsoft.com/office/word/2010/wordprocessingShape" mc:Ignorable="w14 w15 w16se w16cid wp14">
+<w:document xmlns:o="urn:schemas-microsoft-com:office:office" xmlns:r="http://schemas.openxmlformats.org/officeDocument/2006/relationships" xmlns:v="urn:schemas-microsoft-com:vml" xmlns:w="http://schemas.openxmlformats.org/wordprocessingml/2006/main" xmlns:w10="urn:schemas-microsoft-com:office:word" xmlns:wp="http://schemas.openxmlformats.org/drawingml/2006/wordprocessingDrawing" xmlns:wps="http://schemas.microsoft.com/office/word/2010/wordprocessingShape" xmlns:wpg="http://schemas.microsoft.com/office/word/2010/wordprocessingGroup" xmlns:mc="http://schemas.openxmlformats.org/markup-compatibility/2006" xmlns:wp14="http://schemas.microsoft.com/office/word/2010/wordprocessingDrawing" xmlns:w14="http://schemas.microsoft.com/office/word/2010/wordml" xmlns:w15="http://schemas.microsoft.com/office/word/2012/wordml" mc:Ignorable="w14 wp14 w15">
   <w:body>
     <w:p>
       <w:pPr>
-        <w:spacing w:line="276" w:lineRule="auto"/>
-        <w:jc w:val="both"/>
-        <w:rPr>
-          <w:rFonts w:ascii="Arial" w:hAnsi="Arial" w:cs="Arial"/>
-          <w:sz w:val="24"/>
+        <w:pStyle w:val="Normal"/>
+        <w:spacing w:lineRule="auto" w:line="276"/>
+        <w:jc w:val="both"/>
+        <w:rPr>
+          <w:b/>
+          <w:bCs/>
+          <w:u w:val="single"/>
         </w:rPr>
       </w:pPr>
       <w:bookmarkStart w:id="0" w:name="_GoBack"/>
       <w:bookmarkEnd w:id="0"/>
       <w:r>
         <w:rPr>
-          <w:rFonts w:ascii="Arial" w:hAnsi="Arial" w:cs="Arial"/>
-          <w:sz w:val="24"/>
-        </w:rPr>
-        <w:t>***Apuntes clase práctica 25/09 – DIRECCIONES***</w:t>
-      </w:r>
-    </w:p>
-    <w:p>
-      <w:pPr>
-        <w:spacing w:line="276" w:lineRule="auto"/>
-        <w:jc w:val="both"/>
-        <w:rPr>
-          <w:rFonts w:ascii="Arial" w:hAnsi="Arial" w:cs="Arial"/>
-          <w:sz w:val="24"/>
-        </w:rPr>
-      </w:pPr>
-      <w:r>
-        <w:rPr>
-          <w:rFonts w:ascii="Arial" w:hAnsi="Arial" w:cs="Arial"/>
-          <w:sz w:val="24"/>
-        </w:rPr>
-        <w:t xml:space="preserve">- La </w:t>
-      </w:r>
-      <w:proofErr w:type="gramStart"/>
-      <w:r>
-        <w:rPr>
-          <w:rFonts w:ascii="Arial" w:hAnsi="Arial" w:cs="Arial"/>
-          <w:sz w:val="24"/>
-        </w:rPr>
-        <w:t>primer dirección lógica</w:t>
-      </w:r>
-      <w:proofErr w:type="gramEnd"/>
-      <w:r>
-        <w:rPr>
-          <w:rFonts w:ascii="Arial" w:hAnsi="Arial" w:cs="Arial"/>
-          <w:sz w:val="24"/>
-        </w:rPr>
-        <w:t xml:space="preserve"> de un proceso es la 0 = 2</w:t>
-      </w:r>
-      <w:r>
-        <w:rPr>
-          <w:rFonts w:ascii="Arial" w:hAnsi="Arial" w:cs="Arial"/>
-          <w:sz w:val="24"/>
-          <w:vertAlign w:val="superscript"/>
-        </w:rPr>
-        <w:t>0</w:t>
-      </w:r>
-    </w:p>
-    <w:p>
-      <w:pPr>
-        <w:spacing w:line="276" w:lineRule="auto"/>
-        <w:jc w:val="both"/>
-        <w:rPr>
-          <w:rFonts w:ascii="Arial" w:hAnsi="Arial" w:cs="Arial"/>
-          <w:sz w:val="24"/>
-        </w:rPr>
-      </w:pPr>
-      <w:r>
-        <w:rPr>
-          <w:rFonts w:ascii="Arial" w:hAnsi="Arial" w:cs="Arial"/>
-          <w:sz w:val="24"/>
-        </w:rPr>
-        <w:t xml:space="preserve">- La </w:t>
-      </w:r>
-      <w:proofErr w:type="gramStart"/>
-      <w:r>
-        <w:rPr>
-          <w:rFonts w:ascii="Arial" w:hAnsi="Arial" w:cs="Arial"/>
-          <w:sz w:val="24"/>
-        </w:rPr>
-        <w:t>primer dirección física</w:t>
-      </w:r>
-      <w:proofErr w:type="gramEnd"/>
-      <w:r>
-        <w:rPr>
-          <w:rFonts w:ascii="Arial" w:hAnsi="Arial" w:cs="Arial"/>
-          <w:sz w:val="24"/>
-        </w:rPr>
-        <w:t xml:space="preserve"> se debe traducir en una dirección lógica mediante el S.O y la MMU (Memory Managment Unit)</w:t>
-      </w:r>
-    </w:p>
-    <w:p>
-      <w:pPr>
-        <w:spacing w:line="276" w:lineRule="auto"/>
-        <w:jc w:val="both"/>
-        <w:rPr>
-          <w:rFonts w:ascii="Arial" w:hAnsi="Arial" w:cs="Arial"/>
-          <w:sz w:val="24"/>
-        </w:rPr>
-      </w:pPr>
-      <w:r>
-        <w:rPr>
-          <w:rFonts w:ascii="Arial" w:hAnsi="Arial" w:cs="Arial"/>
-          <w:sz w:val="24"/>
-        </w:rPr>
-        <w:t>- Los procesos principalmente se encuentra en particiones (Físicas y Lógicas, en cuanto al espacio)</w:t>
-      </w:r>
-    </w:p>
-    <w:p>
-      <w:pPr>
-        <w:spacing w:line="276" w:lineRule="auto"/>
-        <w:jc w:val="both"/>
-        <w:rPr>
-          <w:rFonts w:ascii="Arial" w:hAnsi="Arial" w:cs="Arial"/>
-          <w:sz w:val="24"/>
-        </w:rPr>
-      </w:pPr>
-      <w:r>
-        <w:rPr>
-          <w:rFonts w:ascii="Arial" w:hAnsi="Arial" w:cs="Arial"/>
-          <w:sz w:val="24"/>
-        </w:rPr>
-        <w:t xml:space="preserve">- Técnicas de ajustes de fragmentación: El mejor ajuste (Best Fit) es la técnica más eficiente para generar </w:t>
-      </w:r>
-      <w:r>
-        <w:rPr>
-          <w:rFonts w:ascii="Arial" w:hAnsi="Arial" w:cs="Arial"/>
+          <w:rFonts w:cs="Arial" w:ascii="Arial" w:hAnsi="Arial"/>
           <w:b/>
           <w:bCs/>
           <w:sz w:val="24"/>
           <w:u w:val="single"/>
         </w:rPr>
+        <w:t>***Apuntes clase práctica 25/09 – DIRECCIONES***</w:t>
+      </w:r>
+    </w:p>
+    <w:p>
+      <w:pPr>
+        <w:pStyle w:val="Normal"/>
+        <w:spacing w:lineRule="auto" w:line="276"/>
+        <w:jc w:val="both"/>
+        <w:rPr>
+          <w:rFonts w:ascii="Arial" w:hAnsi="Arial" w:cs="Arial"/>
+          <w:sz w:val="24"/>
+        </w:rPr>
+      </w:pPr>
+      <w:r>
+        <w:rPr>
+          <w:rFonts w:cs="Arial" w:ascii="Arial" w:hAnsi="Arial"/>
+          <w:sz w:val="24"/>
+        </w:rPr>
+        <w:t>- La primer dirección lógica de un proceso es la 0 = 2</w:t>
+      </w:r>
+      <w:r>
+        <w:rPr>
+          <w:rFonts w:cs="Arial" w:ascii="Arial" w:hAnsi="Arial"/>
+          <w:sz w:val="24"/>
+          <w:vertAlign w:val="superscript"/>
+        </w:rPr>
+        <w:t>0</w:t>
+      </w:r>
+    </w:p>
+    <w:p>
+      <w:pPr>
+        <w:pStyle w:val="Normal"/>
+        <w:spacing w:lineRule="auto" w:line="276"/>
+        <w:jc w:val="both"/>
+        <w:rPr>
+          <w:rFonts w:ascii="Arial" w:hAnsi="Arial" w:cs="Arial"/>
+          <w:sz w:val="24"/>
+        </w:rPr>
+      </w:pPr>
+      <w:r>
+        <w:rPr>
+          <w:rFonts w:cs="Arial" w:ascii="Arial" w:hAnsi="Arial"/>
+          <w:sz w:val="24"/>
+        </w:rPr>
+        <w:t>- La primer dirección física se debe traducir en una dirección lógica mediante el S.O y la MMU (Memory Managment Unit)</w:t>
+      </w:r>
+    </w:p>
+    <w:p>
+      <w:pPr>
+        <w:pStyle w:val="Normal"/>
+        <w:spacing w:lineRule="auto" w:line="276"/>
+        <w:jc w:val="both"/>
+        <w:rPr>
+          <w:rFonts w:ascii="Arial" w:hAnsi="Arial" w:cs="Arial"/>
+          <w:sz w:val="24"/>
+        </w:rPr>
+      </w:pPr>
+      <w:r>
+        <w:rPr>
+          <w:rFonts w:cs="Arial" w:ascii="Arial" w:hAnsi="Arial"/>
+          <w:sz w:val="24"/>
+        </w:rPr>
+        <w:t>- Los procesos principalmente se encuentra en particiones (Físicas y Lógicas, en cuanto al espacio)</w:t>
+      </w:r>
+    </w:p>
+    <w:p>
+      <w:pPr>
+        <w:pStyle w:val="Normal"/>
+        <w:spacing w:lineRule="auto" w:line="276"/>
+        <w:jc w:val="both"/>
+        <w:rPr>
+          <w:rFonts w:ascii="Arial" w:hAnsi="Arial" w:cs="Arial"/>
+          <w:sz w:val="24"/>
+        </w:rPr>
+      </w:pPr>
+      <w:r>
+        <w:rPr>
+          <w:rFonts w:cs="Arial" w:ascii="Arial" w:hAnsi="Arial"/>
+          <w:sz w:val="24"/>
+        </w:rPr>
+        <w:t xml:space="preserve">- Técnicas de ajustes de fragmentación: El mejor ajuste (Best Fit) es la técnica más eficiente para generar </w:t>
+      </w:r>
+      <w:r>
+        <w:rPr>
+          <w:rFonts w:cs="Arial" w:ascii="Arial" w:hAnsi="Arial"/>
+          <w:b/>
+          <w:bCs/>
+          <w:sz w:val="24"/>
+          <w:u w:val="single"/>
+        </w:rPr>
         <w:t>menos fragmentación.</w:t>
       </w:r>
     </w:p>
     <w:p>
       <w:pPr>
-        <w:spacing w:line="276" w:lineRule="auto"/>
+        <w:pStyle w:val="Normal"/>
+        <w:spacing w:lineRule="auto" w:line="276"/>
         <w:jc w:val="both"/>
         <w:rPr>
           <w:rFonts w:ascii="Arial" w:hAnsi="Arial" w:cs="Arial"/>
@@ -150,15 +128,34 @@
       </w:pPr>
       <w:r>
         <w:rPr>
+          <w:rFonts w:cs="Arial" w:ascii="Arial" w:hAnsi="Arial"/>
+          <w:sz w:val="24"/>
+        </w:rPr>
+        <w:t>- La fragmentación externa son pequeños huecos en la memoria entre 2 espacios utilizados. Es decir, es un espacio no contigüo. En este caso se puede compactar la memoria para reacomodar la misma.</w:t>
+      </w:r>
+    </w:p>
+    <w:p>
+      <w:pPr>
+        <w:pStyle w:val="Normal"/>
+        <w:spacing w:lineRule="auto" w:line="276"/>
+        <w:jc w:val="both"/>
+        <w:rPr>
           <w:rFonts w:ascii="Arial" w:hAnsi="Arial" w:cs="Arial"/>
           <w:sz w:val="24"/>
         </w:rPr>
-        <w:t>- La fragmentación externa son pequeños huecos en la memoria entre 2 espacios utilizados. Es decir, es un espacio no contigüo. En este caso se puede compactar la memoria para reacomodar la misma.</w:t>
-      </w:r>
-    </w:p>
-    <w:p>
-      <w:pPr>
-        <w:spacing w:line="276" w:lineRule="auto"/>
+      </w:pPr>
+      <w:r>
+        <w:rPr>
+          <w:rFonts w:cs="Arial" w:ascii="Arial" w:hAnsi="Arial"/>
+          <w:sz w:val="24"/>
+        </w:rPr>
+        <w:t>- Los segmentos no son más que particiones dinámicas. Es una evolución de la técnica de particiones dinámicas (Puede causar fragmentación)</w:t>
+      </w:r>
+    </w:p>
+    <w:p>
+      <w:pPr>
+        <w:pStyle w:val="Normal"/>
+        <w:spacing w:lineRule="auto" w:line="276"/>
         <w:jc w:val="both"/>
         <w:rPr>
           <w:rFonts w:ascii="Arial" w:hAnsi="Arial" w:cs="Arial"/>
@@ -167,24 +164,7 @@
       </w:pPr>
       <w:r>
         <w:rPr>
-          <w:rFonts w:ascii="Arial" w:hAnsi="Arial" w:cs="Arial"/>
-          <w:sz w:val="24"/>
-        </w:rPr>
-        <w:t>- Los segmentos no son más que particiones dinámicas. Es una evolución de la técnica de particiones dinámicas (Puede causar fragmentación)</w:t>
-      </w:r>
-    </w:p>
-    <w:p>
-      <w:pPr>
-        <w:spacing w:line="276" w:lineRule="auto"/>
-        <w:jc w:val="both"/>
-        <w:rPr>
-          <w:rFonts w:ascii="Arial" w:hAnsi="Arial" w:cs="Arial"/>
-          <w:sz w:val="24"/>
-        </w:rPr>
-      </w:pPr>
-      <w:r>
-        <w:rPr>
-          <w:rFonts w:ascii="Arial" w:hAnsi="Arial" w:cs="Arial"/>
+          <w:rFonts w:cs="Arial" w:ascii="Arial" w:hAnsi="Arial"/>
           <w:sz w:val="24"/>
         </w:rPr>
         <w:tab/>
@@ -193,7 +173,8 @@
     </w:p>
     <w:p>
       <w:pPr>
-        <w:spacing w:line="276" w:lineRule="auto"/>
+        <w:pStyle w:val="Normal"/>
+        <w:spacing w:lineRule="auto" w:line="276"/>
         <w:jc w:val="both"/>
         <w:rPr>
           <w:rFonts w:ascii="Arial" w:hAnsi="Arial" w:cs="Arial"/>
@@ -202,14 +183,14 @@
       </w:pPr>
       <w:r>
         <w:rPr>
-          <w:rFonts w:ascii="Arial" w:hAnsi="Arial" w:cs="Arial"/>
+          <w:rFonts w:cs="Arial" w:ascii="Arial" w:hAnsi="Arial"/>
           <w:sz w:val="24"/>
         </w:rPr>
         <w:t xml:space="preserve">- </w:t>
       </w:r>
       <w:r>
         <w:rPr>
-          <w:rFonts w:ascii="Arial" w:hAnsi="Arial" w:cs="Arial"/>
+          <w:rFonts w:cs="Arial" w:ascii="Arial" w:hAnsi="Arial"/>
           <w:b/>
           <w:bCs/>
           <w:sz w:val="24"/>
@@ -220,7 +201,8 @@
     </w:p>
     <w:p>
       <w:pPr>
-        <w:spacing w:line="276" w:lineRule="auto"/>
+        <w:pStyle w:val="Normal"/>
+        <w:spacing w:lineRule="auto" w:line="276"/>
         <w:jc w:val="both"/>
         <w:rPr>
           <w:rFonts w:ascii="Arial" w:hAnsi="Arial" w:cs="Arial"/>
@@ -229,7 +211,7 @@
       </w:pPr>
       <w:r>
         <w:rPr>
-          <w:rFonts w:ascii="Arial" w:hAnsi="Arial" w:cs="Arial"/>
+          <w:rFonts w:cs="Arial" w:ascii="Arial" w:hAnsi="Arial"/>
           <w:sz w:val="24"/>
         </w:rPr>
         <w:tab/>
@@ -238,7 +220,8 @@
     </w:p>
     <w:p>
       <w:pPr>
-        <w:spacing w:line="276" w:lineRule="auto"/>
+        <w:pStyle w:val="Normal"/>
+        <w:spacing w:lineRule="auto" w:line="276"/>
         <w:jc w:val="both"/>
         <w:rPr>
           <w:rFonts w:ascii="Arial" w:hAnsi="Arial" w:cs="Arial"/>
@@ -247,7 +230,7 @@
       </w:pPr>
       <w:r>
         <w:rPr>
-          <w:rFonts w:ascii="Arial" w:hAnsi="Arial" w:cs="Arial"/>
+          <w:rFonts w:cs="Arial" w:ascii="Arial" w:hAnsi="Arial"/>
           <w:sz w:val="24"/>
         </w:rPr>
         <w:tab/>
@@ -256,7 +239,8 @@
     </w:p>
     <w:p>
       <w:pPr>
-        <w:spacing w:line="276" w:lineRule="auto"/>
+        <w:pStyle w:val="Normal"/>
+        <w:spacing w:lineRule="auto" w:line="276"/>
         <w:jc w:val="both"/>
         <w:rPr>
           <w:rFonts w:ascii="Arial" w:hAnsi="Arial" w:cs="Arial"/>
@@ -265,14 +249,14 @@
       </w:pPr>
       <w:r>
         <w:rPr>
-          <w:rFonts w:ascii="Arial" w:hAnsi="Arial" w:cs="Arial"/>
+          <w:rFonts w:cs="Arial" w:ascii="Arial" w:hAnsi="Arial"/>
           <w:sz w:val="24"/>
         </w:rPr>
         <w:t xml:space="preserve">- </w:t>
       </w:r>
       <w:r>
         <w:rPr>
-          <w:rFonts w:ascii="Arial" w:hAnsi="Arial" w:cs="Arial"/>
+          <w:rFonts w:cs="Arial" w:ascii="Arial" w:hAnsi="Arial"/>
           <w:b/>
           <w:bCs/>
           <w:sz w:val="24"/>
@@ -282,14 +266,14 @@
       </w:r>
       <w:r>
         <w:rPr>
-          <w:rFonts w:ascii="Arial" w:hAnsi="Arial" w:cs="Arial"/>
+          <w:rFonts w:cs="Arial" w:ascii="Arial" w:hAnsi="Arial"/>
           <w:sz w:val="24"/>
         </w:rPr>
         <w:t xml:space="preserve"> Técnica basada en </w:t>
       </w:r>
       <w:r>
         <w:rPr>
-          <w:rFonts w:ascii="Arial" w:hAnsi="Arial" w:cs="Arial"/>
+          <w:rFonts w:cs="Arial" w:ascii="Arial" w:hAnsi="Arial"/>
           <w:b/>
           <w:bCs/>
           <w:sz w:val="24"/>
@@ -298,14 +282,14 @@
       </w:r>
       <w:r>
         <w:rPr>
-          <w:rFonts w:ascii="Arial" w:hAnsi="Arial" w:cs="Arial"/>
+          <w:rFonts w:cs="Arial" w:ascii="Arial" w:hAnsi="Arial"/>
           <w:sz w:val="24"/>
         </w:rPr>
         <w:t xml:space="preserve">. Se utilizan páginas (particiones fijas) para </w:t>
       </w:r>
       <w:r>
         <w:rPr>
-          <w:rFonts w:ascii="Arial" w:hAnsi="Arial" w:cs="Arial"/>
+          <w:rFonts w:cs="Arial" w:ascii="Arial" w:hAnsi="Arial"/>
           <w:sz w:val="24"/>
           <w:u w:val="single"/>
         </w:rPr>
@@ -313,14 +297,14 @@
       </w:r>
       <w:r>
         <w:rPr>
-          <w:rFonts w:ascii="Arial" w:hAnsi="Arial" w:cs="Arial"/>
+          <w:rFonts w:cs="Arial" w:ascii="Arial" w:hAnsi="Arial"/>
           <w:sz w:val="24"/>
         </w:rPr>
         <w:t xml:space="preserve">. La memoria RAM se divide en </w:t>
       </w:r>
       <w:r>
         <w:rPr>
-          <w:rFonts w:ascii="Arial" w:hAnsi="Arial" w:cs="Arial"/>
+          <w:rFonts w:cs="Arial" w:ascii="Arial" w:hAnsi="Arial"/>
           <w:b/>
           <w:bCs/>
           <w:sz w:val="24"/>
@@ -329,14 +313,14 @@
       </w:r>
       <w:r>
         <w:rPr>
-          <w:rFonts w:ascii="Arial" w:hAnsi="Arial" w:cs="Arial"/>
+          <w:rFonts w:cs="Arial" w:ascii="Arial" w:hAnsi="Arial"/>
           <w:sz w:val="24"/>
         </w:rPr>
         <w:t xml:space="preserve">. Las </w:t>
       </w:r>
       <w:r>
         <w:rPr>
-          <w:rFonts w:ascii="Arial" w:hAnsi="Arial" w:cs="Arial"/>
+          <w:rFonts w:cs="Arial" w:ascii="Arial" w:hAnsi="Arial"/>
           <w:b/>
           <w:bCs/>
           <w:sz w:val="24"/>
@@ -345,7 +329,7 @@
       </w:r>
       <w:r>
         <w:rPr>
-          <w:rFonts w:ascii="Arial" w:hAnsi="Arial" w:cs="Arial"/>
+          <w:rFonts w:cs="Arial" w:ascii="Arial" w:hAnsi="Arial"/>
           <w:sz w:val="24"/>
         </w:rPr>
         <w:t xml:space="preserve">. </w:t>
@@ -353,11 +337,12 @@
     </w:p>
     <w:p>
       <w:pPr>
+        <w:pStyle w:val="Normal"/>
         <w:numPr>
           <w:ilvl w:val="0"/>
           <w:numId w:val="1"/>
         </w:numPr>
-        <w:spacing w:line="276" w:lineRule="auto"/>
+        <w:spacing w:lineRule="auto" w:line="276"/>
         <w:jc w:val="both"/>
         <w:rPr>
           <w:rFonts w:ascii="Arial" w:hAnsi="Arial" w:cs="Arial"/>
@@ -366,7 +351,7 @@
       </w:pPr>
       <w:r>
         <w:rPr>
-          <w:rFonts w:ascii="Arial" w:hAnsi="Arial" w:cs="Arial"/>
+          <w:rFonts w:cs="Arial" w:ascii="Arial" w:hAnsi="Arial"/>
           <w:sz w:val="24"/>
         </w:rPr>
         <w:t>Para obtener la dirección de un proceso debo fijarme en que marco se encuentra la página, obtener el número de marco en la tabla de páginas y calcular su dirección (Tamaño de las págians * marco)</w:t>
@@ -374,11 +359,12 @@
     </w:p>
     <w:p>
       <w:pPr>
+        <w:pStyle w:val="Normal"/>
         <w:numPr>
           <w:ilvl w:val="0"/>
           <w:numId w:val="1"/>
         </w:numPr>
-        <w:spacing w:line="276" w:lineRule="auto"/>
+        <w:spacing w:lineRule="auto" w:line="276"/>
         <w:jc w:val="both"/>
         <w:rPr>
           <w:rFonts w:ascii="Arial" w:hAnsi="Arial" w:cs="Arial"/>
@@ -387,7 +373,7 @@
       </w:pPr>
       <w:r>
         <w:rPr>
-          <w:rFonts w:ascii="Arial" w:hAnsi="Arial" w:cs="Arial"/>
+          <w:rFonts w:cs="Arial" w:ascii="Arial" w:hAnsi="Arial"/>
           <w:b/>
           <w:bCs/>
           <w:sz w:val="24"/>
@@ -396,7 +382,7 @@
       </w:r>
       <w:r>
         <w:rPr>
-          <w:rFonts w:ascii="Arial" w:hAnsi="Arial" w:cs="Arial"/>
+          <w:rFonts w:cs="Arial" w:ascii="Arial" w:hAnsi="Arial"/>
           <w:sz w:val="24"/>
         </w:rPr>
         <w:t xml:space="preserve">: </w:t>
@@ -404,11 +390,12 @@
     </w:p>
     <w:p>
       <w:pPr>
+        <w:pStyle w:val="Normal"/>
         <w:numPr>
           <w:ilvl w:val="0"/>
           <w:numId w:val="1"/>
         </w:numPr>
-        <w:spacing w:line="276" w:lineRule="auto"/>
+        <w:spacing w:lineRule="auto" w:line="276"/>
         <w:jc w:val="both"/>
         <w:rPr>
           <w:rFonts w:ascii="Arial" w:hAnsi="Arial" w:cs="Arial"/>
@@ -417,7 +404,7 @@
       </w:pPr>
       <w:r>
         <w:rPr>
-          <w:rFonts w:ascii="Arial" w:hAnsi="Arial" w:cs="Arial"/>
+          <w:rFonts w:cs="Arial" w:ascii="Arial" w:hAnsi="Arial"/>
           <w:sz w:val="24"/>
         </w:rPr>
         <w:t>Memoria Virtual = RAM + SWAP</w:t>
@@ -425,11 +412,12 @@
     </w:p>
     <w:p>
       <w:pPr>
+        <w:pStyle w:val="Normal"/>
         <w:numPr>
           <w:ilvl w:val="1"/>
           <w:numId w:val="1"/>
         </w:numPr>
-        <w:spacing w:line="276" w:lineRule="auto"/>
+        <w:spacing w:lineRule="auto" w:line="276"/>
         <w:jc w:val="both"/>
         <w:rPr>
           <w:rFonts w:ascii="Arial" w:hAnsi="Arial" w:cs="Arial"/>
@@ -438,7 +426,7 @@
       </w:pPr>
       <w:r>
         <w:rPr>
-          <w:rFonts w:ascii="Arial" w:hAnsi="Arial" w:cs="Arial"/>
+          <w:rFonts w:cs="Arial" w:ascii="Arial" w:hAnsi="Arial"/>
           <w:sz w:val="24"/>
         </w:rPr>
         <w:t>Se busca allí una página que no encuentra un proceso</w:t>
@@ -446,11 +434,12 @@
     </w:p>
     <w:p>
       <w:pPr>
+        <w:pStyle w:val="Normal"/>
         <w:numPr>
           <w:ilvl w:val="1"/>
           <w:numId w:val="1"/>
         </w:numPr>
-        <w:spacing w:line="276" w:lineRule="auto"/>
+        <w:spacing w:lineRule="auto" w:line="276"/>
         <w:jc w:val="both"/>
         <w:rPr>
           <w:rFonts w:ascii="Arial" w:hAnsi="Arial" w:cs="Arial"/>
@@ -459,7 +448,7 @@
       </w:pPr>
       <w:r>
         <w:rPr>
-          <w:rFonts w:ascii="Arial" w:hAnsi="Arial" w:cs="Arial"/>
+          <w:rFonts w:cs="Arial" w:ascii="Arial" w:hAnsi="Arial"/>
           <w:sz w:val="24"/>
         </w:rPr>
         <w:t>Luego buscar un marco libre</w:t>
@@ -467,11 +456,12 @@
     </w:p>
     <w:p>
       <w:pPr>
+        <w:pStyle w:val="Normal"/>
         <w:numPr>
           <w:ilvl w:val="2"/>
           <w:numId w:val="1"/>
         </w:numPr>
-        <w:spacing w:line="276" w:lineRule="auto"/>
+        <w:spacing w:lineRule="auto" w:line="276"/>
         <w:jc w:val="both"/>
         <w:rPr>
           <w:rFonts w:ascii="Arial" w:hAnsi="Arial" w:cs="Arial"/>
@@ -480,29 +470,184 @@
       </w:pPr>
       <w:r>
         <w:rPr>
-          <w:rFonts w:ascii="Arial" w:hAnsi="Arial" w:cs="Arial"/>
+          <w:rFonts w:cs="Arial" w:ascii="Arial" w:hAnsi="Arial"/>
           <w:sz w:val="24"/>
         </w:rPr>
         <w:t>Si no existe, debe reemplazar un marco ya existente mediante técnicas FIFO (Página victima).</w:t>
       </w:r>
     </w:p>
-    <w:p/>
+    <w:p>
+      <w:pPr>
+        <w:pStyle w:val="Normal"/>
+        <w:spacing w:lineRule="auto" w:line="276"/>
+        <w:jc w:val="both"/>
+        <w:rPr>
+          <w:b/>
+          <w:bCs/>
+          <w:u w:val="single"/>
+        </w:rPr>
+      </w:pPr>
+      <w:bookmarkStart w:id="1" w:name="_GoBack_Copy_1"/>
+      <w:bookmarkEnd w:id="1"/>
+      <w:r>
+        <w:rPr>
+          <w:rFonts w:cs="Arial" w:ascii="Arial" w:hAnsi="Arial"/>
+          <w:b/>
+          <w:bCs/>
+          <w:sz w:val="24"/>
+          <w:u w:val="single"/>
+        </w:rPr>
+        <w:t xml:space="preserve">***Apuntes clase práctica </w:t>
+      </w:r>
+      <w:r>
+        <w:rPr>
+          <w:rFonts w:cs="Arial" w:ascii="Arial" w:hAnsi="Arial"/>
+          <w:b/>
+          <w:bCs/>
+          <w:sz w:val="24"/>
+          <w:u w:val="single"/>
+        </w:rPr>
+        <w:t>02</w:t>
+      </w:r>
+      <w:r>
+        <w:rPr>
+          <w:rFonts w:cs="Arial" w:ascii="Arial" w:hAnsi="Arial"/>
+          <w:b/>
+          <w:bCs/>
+          <w:sz w:val="24"/>
+          <w:u w:val="single"/>
+        </w:rPr>
+        <w:t>/</w:t>
+      </w:r>
+      <w:r>
+        <w:rPr>
+          <w:rFonts w:cs="Arial" w:ascii="Arial" w:hAnsi="Arial"/>
+          <w:b/>
+          <w:bCs/>
+          <w:sz w:val="24"/>
+          <w:u w:val="single"/>
+        </w:rPr>
+        <w:t>10</w:t>
+      </w:r>
+      <w:r>
+        <w:rPr>
+          <w:rFonts w:cs="Arial" w:ascii="Arial" w:hAnsi="Arial"/>
+          <w:b/>
+          <w:bCs/>
+          <w:sz w:val="24"/>
+          <w:u w:val="single"/>
+        </w:rPr>
+        <w:t>***</w:t>
+      </w:r>
+    </w:p>
+    <w:p>
+      <w:pPr>
+        <w:pStyle w:val="Normal"/>
+        <w:numPr>
+          <w:ilvl w:val="0"/>
+          <w:numId w:val="2"/>
+        </w:numPr>
+        <w:spacing w:lineRule="auto" w:line="276"/>
+        <w:jc w:val="both"/>
+        <w:rPr>
+          <w:b w:val="false"/>
+          <w:bCs w:val="false"/>
+          <w:u w:val="none"/>
+        </w:rPr>
+      </w:pPr>
+      <w:r>
+        <w:rPr>
+          <w:rFonts w:cs="Arial" w:ascii="Arial" w:hAnsi="Arial"/>
+          <w:b w:val="false"/>
+          <w:bCs w:val="false"/>
+          <w:sz w:val="24"/>
+          <w:u w:val="none"/>
+        </w:rPr>
+        <w:t xml:space="preserve">El </w:t>
+      </w:r>
+      <w:r>
+        <w:rPr>
+          <w:rFonts w:cs="Arial" w:ascii="Arial" w:hAnsi="Arial"/>
+          <w:b/>
+          <w:bCs/>
+          <w:sz w:val="24"/>
+          <w:u w:val="none"/>
+        </w:rPr>
+        <w:t xml:space="preserve">FORK </w:t>
+      </w:r>
+      <w:r>
+        <w:rPr>
+          <w:rFonts w:cs="Arial" w:ascii="Arial" w:hAnsi="Arial"/>
+          <w:b w:val="false"/>
+          <w:bCs w:val="false"/>
+          <w:sz w:val="24"/>
+          <w:u w:val="none"/>
+        </w:rPr>
+        <w:t>es un tipo de syscall que crea la copia de un proceso padre/hijo.</w:t>
+      </w:r>
+    </w:p>
+    <w:p>
+      <w:pPr>
+        <w:pStyle w:val="Normal"/>
+        <w:numPr>
+          <w:ilvl w:val="0"/>
+          <w:numId w:val="2"/>
+        </w:numPr>
+        <w:spacing w:lineRule="auto" w:line="276" w:before="0" w:after="160"/>
+        <w:jc w:val="both"/>
+        <w:rPr>
+          <w:b w:val="false"/>
+          <w:bCs w:val="false"/>
+          <w:u w:val="none"/>
+        </w:rPr>
+      </w:pPr>
+      <w:r>
+        <w:rPr>
+          <w:rFonts w:cs="Arial" w:ascii="Arial" w:hAnsi="Arial"/>
+          <w:b w:val="false"/>
+          <w:bCs w:val="false"/>
+          <w:sz w:val="24"/>
+          <w:u w:val="none"/>
+        </w:rPr>
+        <w:t xml:space="preserve">El </w:t>
+      </w:r>
+      <w:r>
+        <w:rPr>
+          <w:rFonts w:cs="Arial" w:ascii="Arial" w:hAnsi="Arial"/>
+          <w:b/>
+          <w:bCs/>
+          <w:sz w:val="24"/>
+          <w:u w:val="none"/>
+        </w:rPr>
+        <w:t>EXECV</w:t>
+      </w:r>
+      <w:r>
+        <w:rPr>
+          <w:rFonts w:cs="Arial" w:ascii="Arial" w:hAnsi="Arial"/>
+          <w:b w:val="false"/>
+          <w:bCs w:val="false"/>
+          <w:sz w:val="24"/>
+          <w:u w:val="none"/>
+        </w:rPr>
+        <w:t xml:space="preserve"> lo que hace es reemplazar el espacio de memoria de la copia del proceso padre/hijo y implementarlo en pantalla</w:t>
+      </w:r>
+    </w:p>
     <w:sectPr>
+      <w:type w:val="nextPage"/>
       <w:pgSz w:w="11906" w:h="16838"/>
-      <w:pgMar w:top="1417" w:right="1701" w:bottom="1417" w:left="1701" w:header="708" w:footer="708" w:gutter="0"/>
-      <w:cols w:space="708"/>
-      <w:docGrid w:linePitch="360"/>
+      <w:pgMar w:left="1701" w:right="1701" w:gutter="0" w:header="0" w:top="1417" w:footer="0" w:bottom="1417"/>
+      <w:pgNumType w:fmt="decimal"/>
+      <w:formProt w:val="false"/>
+      <w:textDirection w:val="lrTb"/>
+      <w:docGrid w:type="default" w:linePitch="360" w:charSpace="4096"/>
     </w:sectPr>
   </w:body>
 </w:document>
 </file>
 
 <file path=word/numbering.xml><?xml version="1.0" encoding="utf-8"?>
-<w:numbering xmlns:wpc="http://schemas.microsoft.com/office/word/2010/wordprocessingCanvas" xmlns:cx="http://schemas.microsoft.com/office/drawing/2014/chartex" xmlns:cx1="http://schemas.microsoft.com/office/drawing/2015/9/8/chartex" xmlns:cx2="http://schemas.microsoft.com/office/drawing/2015/10/21/chartex" xmlns:cx3="http://schemas.microsoft.com/office/drawing/2016/5/9/chartex" xmlns:cx4="http://schemas.microsoft.com/office/drawing/2016/5/10/chartex" xmlns:cx5="http://schemas.microsoft.com/office/drawing/2016/5/11/chartex" xmlns:cx6="http://schemas.microsoft.com/office/drawing/2016/5/12/chartex" xmlns:cx7="http://schemas.microsoft.com/office/drawing/2016/5/13/chartex" xmlns:cx8="http://schemas.microsoft.com/office/drawing/2016/5/14/chartex" xmlns:mc="http://schemas.openxmlformats.org/markup-compatibility/2006" xmlns:aink="http://schemas.microsoft.com/office/drawing/2016/ink" xmlns:am3d="http://schemas.microsoft.com/office/drawing/2017/model3d" xmlns:o="urn:schemas-microsoft-com:office:office" xmlns:r="http://schemas.openxmlformats.org/officeDocument/2006/relationships" xmlns:m="http://schemas.openxmlformats.org/officeDocument/2006/math" xmlns:v="urn:schemas-microsoft-com:vml" xmlns:wp14="http://schemas.microsoft.com/office/word/2010/wordprocessingDrawing" xmlns:wp="http://schemas.openxmlformats.org/drawingml/2006/wordprocessingDrawing" xmlns:w10="urn:schemas-microsoft-com:office:word" xmlns:w="http://schemas.openxmlformats.org/wordprocessingml/2006/main" xmlns:w14="http://schemas.microsoft.com/office/word/2010/wordml" xmlns:w15="http://schemas.microsoft.com/office/word/2012/wordml" xmlns:w16cid="http://schemas.microsoft.com/office/word/2016/wordml/cid" xmlns:w16se="http://schemas.microsoft.com/office/word/2015/wordml/symex" xmlns:wpg="http://schemas.microsoft.com/office/word/2010/wordprocessingGroup" xmlns:wpi="http://schemas.microsoft.com/office/word/2010/wordprocessingInk" xmlns:wne="http://schemas.microsoft.com/office/word/2006/wordml" xmlns:wps="http://schemas.microsoft.com/office/word/2010/wordprocessingShape" mc:Ignorable="w14 w15 w16se w16cid wp14">
-  <w:abstractNum w:abstractNumId="0" w15:restartNumberingAfterBreak="0">
-    <w:nsid w:val="145250B7"/>
-    <w:multiLevelType w:val="multilevel"/>
-    <w:tmpl w:val="946EDF56"/>
+<w:numbering xmlns:w="http://schemas.openxmlformats.org/wordprocessingml/2006/main" xmlns:o="urn:schemas-microsoft-com:office:office" xmlns:r="http://schemas.openxmlformats.org/officeDocument/2006/relationships" xmlns:v="urn:schemas-microsoft-com:vml" xmlns:mc="http://schemas.openxmlformats.org/markup-compatibility/2006" xmlns:w14="http://schemas.microsoft.com/office/word/2010/wordml" mc:Ignorable="w14">
+  <w:abstractNum w:abstractNumId="1">
     <w:lvl w:ilvl="0">
       <w:start w:val="1"/>
       <w:numFmt w:val="bullet"/>
@@ -639,18 +784,280 @@
       </w:rPr>
     </w:lvl>
   </w:abstractNum>
+  <w:abstractNum w:abstractNumId="2">
+    <w:lvl w:ilvl="0">
+      <w:start w:val="1"/>
+      <w:numFmt w:val="bullet"/>
+      <w:lvlText w:val=""/>
+      <w:lvlJc w:val="left"/>
+      <w:pPr>
+        <w:tabs>
+          <w:tab w:val="num" w:pos="720"/>
+        </w:tabs>
+        <w:ind w:left="720" w:hanging="360"/>
+      </w:pPr>
+      <w:rPr>
+        <w:rFonts w:ascii="Symbol" w:hAnsi="Symbol" w:cs="Symbol" w:hint="default"/>
+      </w:rPr>
+    </w:lvl>
+    <w:lvl w:ilvl="1">
+      <w:start w:val="1"/>
+      <w:numFmt w:val="bullet"/>
+      <w:lvlText w:val="◦"/>
+      <w:lvlJc w:val="left"/>
+      <w:pPr>
+        <w:tabs>
+          <w:tab w:val="num" w:pos="1080"/>
+        </w:tabs>
+        <w:ind w:left="1080" w:hanging="360"/>
+      </w:pPr>
+      <w:rPr>
+        <w:rFonts w:ascii="OpenSymbol" w:hAnsi="OpenSymbol" w:cs="OpenSymbol" w:hint="default"/>
+      </w:rPr>
+    </w:lvl>
+    <w:lvl w:ilvl="2">
+      <w:start w:val="1"/>
+      <w:numFmt w:val="bullet"/>
+      <w:lvlText w:val="▪"/>
+      <w:lvlJc w:val="left"/>
+      <w:pPr>
+        <w:tabs>
+          <w:tab w:val="num" w:pos="1440"/>
+        </w:tabs>
+        <w:ind w:left="1440" w:hanging="360"/>
+      </w:pPr>
+      <w:rPr>
+        <w:rFonts w:ascii="OpenSymbol" w:hAnsi="OpenSymbol" w:cs="OpenSymbol" w:hint="default"/>
+      </w:rPr>
+    </w:lvl>
+    <w:lvl w:ilvl="3">
+      <w:start w:val="1"/>
+      <w:numFmt w:val="bullet"/>
+      <w:lvlText w:val=""/>
+      <w:lvlJc w:val="left"/>
+      <w:pPr>
+        <w:tabs>
+          <w:tab w:val="num" w:pos="1800"/>
+        </w:tabs>
+        <w:ind w:left="1800" w:hanging="360"/>
+      </w:pPr>
+      <w:rPr>
+        <w:rFonts w:ascii="Symbol" w:hAnsi="Symbol" w:cs="Symbol" w:hint="default"/>
+      </w:rPr>
+    </w:lvl>
+    <w:lvl w:ilvl="4">
+      <w:start w:val="1"/>
+      <w:numFmt w:val="bullet"/>
+      <w:lvlText w:val="◦"/>
+      <w:lvlJc w:val="left"/>
+      <w:pPr>
+        <w:tabs>
+          <w:tab w:val="num" w:pos="2160"/>
+        </w:tabs>
+        <w:ind w:left="2160" w:hanging="360"/>
+      </w:pPr>
+      <w:rPr>
+        <w:rFonts w:ascii="OpenSymbol" w:hAnsi="OpenSymbol" w:cs="OpenSymbol" w:hint="default"/>
+      </w:rPr>
+    </w:lvl>
+    <w:lvl w:ilvl="5">
+      <w:start w:val="1"/>
+      <w:numFmt w:val="bullet"/>
+      <w:lvlText w:val="▪"/>
+      <w:lvlJc w:val="left"/>
+      <w:pPr>
+        <w:tabs>
+          <w:tab w:val="num" w:pos="2520"/>
+        </w:tabs>
+        <w:ind w:left="2520" w:hanging="360"/>
+      </w:pPr>
+      <w:rPr>
+        <w:rFonts w:ascii="OpenSymbol" w:hAnsi="OpenSymbol" w:cs="OpenSymbol" w:hint="default"/>
+      </w:rPr>
+    </w:lvl>
+    <w:lvl w:ilvl="6">
+      <w:start w:val="1"/>
+      <w:numFmt w:val="bullet"/>
+      <w:lvlText w:val=""/>
+      <w:lvlJc w:val="left"/>
+      <w:pPr>
+        <w:tabs>
+          <w:tab w:val="num" w:pos="2880"/>
+        </w:tabs>
+        <w:ind w:left="2880" w:hanging="360"/>
+      </w:pPr>
+      <w:rPr>
+        <w:rFonts w:ascii="Symbol" w:hAnsi="Symbol" w:cs="Symbol" w:hint="default"/>
+      </w:rPr>
+    </w:lvl>
+    <w:lvl w:ilvl="7">
+      <w:start w:val="1"/>
+      <w:numFmt w:val="bullet"/>
+      <w:lvlText w:val="◦"/>
+      <w:lvlJc w:val="left"/>
+      <w:pPr>
+        <w:tabs>
+          <w:tab w:val="num" w:pos="3240"/>
+        </w:tabs>
+        <w:ind w:left="3240" w:hanging="360"/>
+      </w:pPr>
+      <w:rPr>
+        <w:rFonts w:ascii="OpenSymbol" w:hAnsi="OpenSymbol" w:cs="OpenSymbol" w:hint="default"/>
+      </w:rPr>
+    </w:lvl>
+    <w:lvl w:ilvl="8">
+      <w:start w:val="1"/>
+      <w:numFmt w:val="bullet"/>
+      <w:lvlText w:val="▪"/>
+      <w:lvlJc w:val="left"/>
+      <w:pPr>
+        <w:tabs>
+          <w:tab w:val="num" w:pos="3600"/>
+        </w:tabs>
+        <w:ind w:left="3600" w:hanging="360"/>
+      </w:pPr>
+      <w:rPr>
+        <w:rFonts w:ascii="OpenSymbol" w:hAnsi="OpenSymbol" w:cs="OpenSymbol" w:hint="default"/>
+      </w:rPr>
+    </w:lvl>
+  </w:abstractNum>
+  <w:abstractNum w:abstractNumId="3">
+    <w:lvl w:ilvl="0">
+      <w:start w:val="1"/>
+      <w:numFmt w:val="none"/>
+      <w:suff w:val="nothing"/>
+      <w:lvlText w:val=""/>
+      <w:lvlJc w:val="left"/>
+      <w:pPr>
+        <w:tabs>
+          <w:tab w:val="num" w:pos="0"/>
+        </w:tabs>
+        <w:ind w:left="0" w:hanging="0"/>
+      </w:pPr>
+    </w:lvl>
+    <w:lvl w:ilvl="1">
+      <w:start w:val="1"/>
+      <w:numFmt w:val="none"/>
+      <w:suff w:val="nothing"/>
+      <w:lvlText w:val=""/>
+      <w:lvlJc w:val="left"/>
+      <w:pPr>
+        <w:tabs>
+          <w:tab w:val="num" w:pos="0"/>
+        </w:tabs>
+        <w:ind w:left="0" w:hanging="0"/>
+      </w:pPr>
+    </w:lvl>
+    <w:lvl w:ilvl="2">
+      <w:start w:val="1"/>
+      <w:numFmt w:val="none"/>
+      <w:suff w:val="nothing"/>
+      <w:lvlText w:val=""/>
+      <w:lvlJc w:val="left"/>
+      <w:pPr>
+        <w:tabs>
+          <w:tab w:val="num" w:pos="0"/>
+        </w:tabs>
+        <w:ind w:left="0" w:hanging="0"/>
+      </w:pPr>
+    </w:lvl>
+    <w:lvl w:ilvl="3">
+      <w:start w:val="1"/>
+      <w:numFmt w:val="none"/>
+      <w:suff w:val="nothing"/>
+      <w:lvlText w:val=""/>
+      <w:lvlJc w:val="left"/>
+      <w:pPr>
+        <w:tabs>
+          <w:tab w:val="num" w:pos="0"/>
+        </w:tabs>
+        <w:ind w:left="0" w:hanging="0"/>
+      </w:pPr>
+    </w:lvl>
+    <w:lvl w:ilvl="4">
+      <w:start w:val="1"/>
+      <w:numFmt w:val="none"/>
+      <w:suff w:val="nothing"/>
+      <w:lvlText w:val=""/>
+      <w:lvlJc w:val="left"/>
+      <w:pPr>
+        <w:tabs>
+          <w:tab w:val="num" w:pos="0"/>
+        </w:tabs>
+        <w:ind w:left="0" w:hanging="0"/>
+      </w:pPr>
+    </w:lvl>
+    <w:lvl w:ilvl="5">
+      <w:start w:val="1"/>
+      <w:numFmt w:val="none"/>
+      <w:suff w:val="nothing"/>
+      <w:lvlText w:val=""/>
+      <w:lvlJc w:val="left"/>
+      <w:pPr>
+        <w:tabs>
+          <w:tab w:val="num" w:pos="0"/>
+        </w:tabs>
+        <w:ind w:left="0" w:hanging="0"/>
+      </w:pPr>
+    </w:lvl>
+    <w:lvl w:ilvl="6">
+      <w:start w:val="1"/>
+      <w:numFmt w:val="none"/>
+      <w:suff w:val="nothing"/>
+      <w:lvlText w:val=""/>
+      <w:lvlJc w:val="left"/>
+      <w:pPr>
+        <w:tabs>
+          <w:tab w:val="num" w:pos="0"/>
+        </w:tabs>
+        <w:ind w:left="0" w:hanging="0"/>
+      </w:pPr>
+    </w:lvl>
+    <w:lvl w:ilvl="7">
+      <w:start w:val="1"/>
+      <w:numFmt w:val="none"/>
+      <w:suff w:val="nothing"/>
+      <w:lvlText w:val=""/>
+      <w:lvlJc w:val="left"/>
+      <w:pPr>
+        <w:tabs>
+          <w:tab w:val="num" w:pos="0"/>
+        </w:tabs>
+        <w:ind w:left="0" w:hanging="0"/>
+      </w:pPr>
+    </w:lvl>
+    <w:lvl w:ilvl="8">
+      <w:start w:val="1"/>
+      <w:numFmt w:val="none"/>
+      <w:suff w:val="nothing"/>
+      <w:lvlText w:val=""/>
+      <w:lvlJc w:val="left"/>
+      <w:pPr>
+        <w:tabs>
+          <w:tab w:val="num" w:pos="0"/>
+        </w:tabs>
+        <w:ind w:left="0" w:hanging="0"/>
+      </w:pPr>
+    </w:lvl>
+  </w:abstractNum>
   <w:num w:numId="1">
-    <w:abstractNumId w:val="0"/>
+    <w:abstractNumId w:val="1"/>
+  </w:num>
+  <w:num w:numId="2">
+    <w:abstractNumId w:val="2"/>
+  </w:num>
+  <w:num w:numId="3">
+    <w:abstractNumId w:val="3"/>
   </w:num>
 </w:numbering>
 </file>
 
 <file path=word/styles.xml><?xml version="1.0" encoding="utf-8"?>
-<w:styles xmlns:mc="http://schemas.openxmlformats.org/markup-compatibility/2006" xmlns:r="http://schemas.openxmlformats.org/officeDocument/2006/relationships" xmlns:w="http://schemas.openxmlformats.org/wordprocessingml/2006/main" xmlns:w14="http://schemas.microsoft.com/office/word/2010/wordml" xmlns:w15="http://schemas.microsoft.com/office/word/2012/wordml" xmlns:w16cid="http://schemas.microsoft.com/office/word/2016/wordml/cid" xmlns:w16se="http://schemas.microsoft.com/office/word/2015/wordml/symex" mc:Ignorable="w14 w15 w16se w16cid">
+<w:styles xmlns:w="http://schemas.openxmlformats.org/wordprocessingml/2006/main" xmlns:w14="http://schemas.microsoft.com/office/word/2010/wordml" xmlns:mc="http://schemas.openxmlformats.org/markup-compatibility/2006" mc:Ignorable="w14">
   <w:docDefaults>
     <w:rPrDefault>
       <w:rPr>
-        <w:rFonts w:asciiTheme="minorHAnsi" w:eastAsiaTheme="minorHAnsi" w:hAnsiTheme="minorHAnsi" w:cstheme="minorBidi"/>
+        <w:rFonts w:ascii="Calibri" w:hAnsi="Calibri" w:eastAsia="Calibri" w:cs="" w:asciiTheme="minorHAnsi" w:cstheme="minorBidi" w:eastAsiaTheme="minorHAnsi" w:hAnsiTheme="minorHAnsi"/>
         <w:sz w:val="22"/>
         <w:szCs w:val="22"/>
         <w:lang w:val="es-ES" w:eastAsia="en-US" w:bidi="ar-SA"/>
@@ -658,21 +1065,21 @@
     </w:rPrDefault>
     <w:pPrDefault>
       <w:pPr>
-        <w:spacing w:after="160" w:line="259" w:lineRule="auto"/>
+        <w:suppressAutoHyphens w:val="true"/>
       </w:pPr>
     </w:pPrDefault>
   </w:docDefaults>
   <w:latentStyles w:defLockedState="0" w:defUIPriority="99" w:defSemiHidden="0" w:defUnhideWhenUsed="0" w:defQFormat="0" w:count="375">
     <w:lsdException w:name="Normal" w:uiPriority="0" w:qFormat="1"/>
     <w:lsdException w:name="heading 1" w:uiPriority="9" w:qFormat="1"/>
-    <w:lsdException w:name="heading 2" w:semiHidden="1" w:uiPriority="9" w:unhideWhenUsed="1" w:qFormat="1"/>
-    <w:lsdException w:name="heading 3" w:semiHidden="1" w:uiPriority="9" w:unhideWhenUsed="1" w:qFormat="1"/>
-    <w:lsdException w:name="heading 4" w:semiHidden="1" w:uiPriority="9" w:unhideWhenUsed="1" w:qFormat="1"/>
-    <w:lsdException w:name="heading 5" w:semiHidden="1" w:uiPriority="9" w:unhideWhenUsed="1" w:qFormat="1"/>
-    <w:lsdException w:name="heading 6" w:semiHidden="1" w:uiPriority="9" w:unhideWhenUsed="1" w:qFormat="1"/>
-    <w:lsdException w:name="heading 7" w:semiHidden="1" w:uiPriority="9" w:unhideWhenUsed="1" w:qFormat="1"/>
-    <w:lsdException w:name="heading 8" w:semiHidden="1" w:uiPriority="9" w:unhideWhenUsed="1" w:qFormat="1"/>
-    <w:lsdException w:name="heading 9" w:semiHidden="1" w:uiPriority="9" w:unhideWhenUsed="1" w:qFormat="1"/>
+    <w:lsdException w:name="heading 2" w:uiPriority="9" w:semiHidden="1" w:unhideWhenUsed="1" w:qFormat="1"/>
+    <w:lsdException w:name="heading 3" w:uiPriority="9" w:semiHidden="1" w:unhideWhenUsed="1" w:qFormat="1"/>
+    <w:lsdException w:name="heading 4" w:uiPriority="9" w:semiHidden="1" w:unhideWhenUsed="1" w:qFormat="1"/>
+    <w:lsdException w:name="heading 5" w:uiPriority="9" w:semiHidden="1" w:unhideWhenUsed="1" w:qFormat="1"/>
+    <w:lsdException w:name="heading 6" w:uiPriority="9" w:semiHidden="1" w:unhideWhenUsed="1" w:qFormat="1"/>
+    <w:lsdException w:name="heading 7" w:uiPriority="9" w:semiHidden="1" w:unhideWhenUsed="1" w:qFormat="1"/>
+    <w:lsdException w:name="heading 8" w:uiPriority="9" w:semiHidden="1" w:unhideWhenUsed="1" w:qFormat="1"/>
+    <w:lsdException w:name="heading 9" w:uiPriority="9" w:semiHidden="1" w:unhideWhenUsed="1" w:qFormat="1"/>
     <w:lsdException w:name="index 1" w:semiHidden="1" w:unhideWhenUsed="1"/>
     <w:lsdException w:name="index 2" w:semiHidden="1" w:unhideWhenUsed="1"/>
     <w:lsdException w:name="index 3" w:semiHidden="1" w:unhideWhenUsed="1"/>
@@ -682,22 +1089,22 @@
     <w:lsdException w:name="index 7" w:semiHidden="1" w:unhideWhenUsed="1"/>
     <w:lsdException w:name="index 8" w:semiHidden="1" w:unhideWhenUsed="1"/>
     <w:lsdException w:name="index 9" w:semiHidden="1" w:unhideWhenUsed="1"/>
-    <w:lsdException w:name="toc 1" w:semiHidden="1" w:uiPriority="39" w:unhideWhenUsed="1"/>
-    <w:lsdException w:name="toc 2" w:semiHidden="1" w:uiPriority="39" w:unhideWhenUsed="1"/>
-    <w:lsdException w:name="toc 3" w:semiHidden="1" w:uiPriority="39" w:unhideWhenUsed="1"/>
-    <w:lsdException w:name="toc 4" w:semiHidden="1" w:uiPriority="39" w:unhideWhenUsed="1"/>
-    <w:lsdException w:name="toc 5" w:semiHidden="1" w:uiPriority="39" w:unhideWhenUsed="1"/>
-    <w:lsdException w:name="toc 6" w:semiHidden="1" w:uiPriority="39" w:unhideWhenUsed="1"/>
-    <w:lsdException w:name="toc 7" w:semiHidden="1" w:uiPriority="39" w:unhideWhenUsed="1"/>
-    <w:lsdException w:name="toc 8" w:semiHidden="1" w:uiPriority="39" w:unhideWhenUsed="1"/>
-    <w:lsdException w:name="toc 9" w:semiHidden="1" w:uiPriority="39" w:unhideWhenUsed="1"/>
+    <w:lsdException w:name="toc 1" w:uiPriority="39" w:semiHidden="1" w:unhideWhenUsed="1"/>
+    <w:lsdException w:name="toc 2" w:uiPriority="39" w:semiHidden="1" w:unhideWhenUsed="1"/>
+    <w:lsdException w:name="toc 3" w:uiPriority="39" w:semiHidden="1" w:unhideWhenUsed="1"/>
+    <w:lsdException w:name="toc 4" w:uiPriority="39" w:semiHidden="1" w:unhideWhenUsed="1"/>
+    <w:lsdException w:name="toc 5" w:uiPriority="39" w:semiHidden="1" w:unhideWhenUsed="1"/>
+    <w:lsdException w:name="toc 6" w:uiPriority="39" w:semiHidden="1" w:unhideWhenUsed="1"/>
+    <w:lsdException w:name="toc 7" w:uiPriority="39" w:semiHidden="1" w:unhideWhenUsed="1"/>
+    <w:lsdException w:name="toc 8" w:uiPriority="39" w:semiHidden="1" w:unhideWhenUsed="1"/>
+    <w:lsdException w:name="toc 9" w:uiPriority="39" w:semiHidden="1" w:unhideWhenUsed="1"/>
     <w:lsdException w:name="Normal Indent" w:semiHidden="1" w:unhideWhenUsed="1"/>
     <w:lsdException w:name="footnote text" w:semiHidden="1" w:unhideWhenUsed="1"/>
     <w:lsdException w:name="annotation text" w:semiHidden="1" w:unhideWhenUsed="1"/>
     <w:lsdException w:name="header" w:semiHidden="1" w:unhideWhenUsed="1"/>
     <w:lsdException w:name="footer" w:semiHidden="1" w:unhideWhenUsed="1"/>
     <w:lsdException w:name="index heading" w:semiHidden="1" w:unhideWhenUsed="1"/>
-    <w:lsdException w:name="caption" w:semiHidden="1" w:uiPriority="35" w:unhideWhenUsed="1" w:qFormat="1"/>
+    <w:lsdException w:name="caption" w:uiPriority="35" w:semiHidden="1" w:unhideWhenUsed="1" w:qFormat="1"/>
     <w:lsdException w:name="table of figures" w:semiHidden="1" w:unhideWhenUsed="1"/>
     <w:lsdException w:name="envelope address" w:semiHidden="1" w:unhideWhenUsed="1"/>
     <w:lsdException w:name="envelope return" w:semiHidden="1" w:unhideWhenUsed="1"/>
@@ -728,7 +1135,7 @@
     <w:lsdException w:name="Title" w:uiPriority="10" w:qFormat="1"/>
     <w:lsdException w:name="Closing" w:semiHidden="1" w:unhideWhenUsed="1"/>
     <w:lsdException w:name="Signature" w:semiHidden="1" w:unhideWhenUsed="1"/>
-    <w:lsdException w:name="Default Paragraph Font" w:semiHidden="1" w:uiPriority="1" w:unhideWhenUsed="1"/>
+    <w:lsdException w:name="Default Paragraph Font" w:uiPriority="1" w:semiHidden="1" w:unhideWhenUsed="1"/>
     <w:lsdException w:name="Body Text" w:semiHidden="1" w:unhideWhenUsed="1"/>
     <w:lsdException w:name="Body Text Indent" w:semiHidden="1" w:unhideWhenUsed="1"/>
     <w:lsdException w:name="List Continue" w:semiHidden="1" w:unhideWhenUsed="1"/>
@@ -928,8 +1335,8 @@
     <w:lsdException w:name="Subtle Reference" w:uiPriority="31" w:qFormat="1"/>
     <w:lsdException w:name="Intense Reference" w:uiPriority="32" w:qFormat="1"/>
     <w:lsdException w:name="Book Title" w:uiPriority="33" w:qFormat="1"/>
-    <w:lsdException w:name="Bibliography" w:semiHidden="1" w:uiPriority="37" w:unhideWhenUsed="1"/>
-    <w:lsdException w:name="TOC Heading" w:semiHidden="1" w:uiPriority="39" w:unhideWhenUsed="1" w:qFormat="1"/>
+    <w:lsdException w:name="Bibliography" w:uiPriority="37" w:semiHidden="1" w:unhideWhenUsed="1"/>
+    <w:lsdException w:name="TOC Heading" w:uiPriority="39" w:semiHidden="1" w:unhideWhenUsed="1" w:qFormat="1"/>
     <w:lsdException w:name="Plain Table 1" w:uiPriority="41"/>
     <w:lsdException w:name="Plain Table 2" w:uiPriority="42"/>
     <w:lsdException w:name="Plain Table 3" w:uiPriority="43"/>
@@ -1039,19 +1446,105 @@
     <w:lsdException w:name="Hashtag" w:semiHidden="1" w:unhideWhenUsed="1"/>
     <w:lsdException w:name="Unresolved Mention" w:semiHidden="1" w:unhideWhenUsed="1"/>
   </w:latentStyles>
-  <w:style w:type="paragraph" w:default="1" w:styleId="Normal">
+  <w:style w:type="paragraph" w:styleId="Normal" w:default="1">
     <w:name w:val="Normal"/>
     <w:qFormat/>
     <w:rsid w:val="00366862"/>
     <w:pPr>
-      <w:suppressAutoHyphens/>
+      <w:widowControl/>
+      <w:suppressAutoHyphens w:val="true"/>
+      <w:bidi w:val="0"/>
+      <w:spacing w:lineRule="auto" w:line="259" w:before="0" w:after="160"/>
+      <w:jc w:val="left"/>
     </w:pPr>
+    <w:rPr>
+      <w:rFonts w:ascii="Calibri" w:hAnsi="Calibri" w:eastAsia="Calibri" w:cs="" w:asciiTheme="minorHAnsi" w:cstheme="minorBidi" w:eastAsiaTheme="minorHAnsi" w:hAnsiTheme="minorHAnsi"/>
+      <w:color w:val="auto"/>
+      <w:kern w:val="0"/>
+      <w:sz w:val="22"/>
+      <w:szCs w:val="22"/>
+      <w:lang w:val="es-ES" w:eastAsia="en-US" w:bidi="ar-SA"/>
+    </w:rPr>
   </w:style>
-  <w:style w:type="character" w:default="1" w:styleId="Fuentedeprrafopredeter">
+  <w:style w:type="character" w:styleId="DefaultParagraphFont" w:default="1">
     <w:name w:val="Default Paragraph Font"/>
     <w:uiPriority w:val="1"/>
     <w:semiHidden/>
     <w:unhideWhenUsed/>
+    <w:qFormat/>
+    <w:rPr/>
+  </w:style>
+  <w:style w:type="character" w:styleId="Bullets">
+    <w:name w:val="Bullets"/>
+    <w:qFormat/>
+    <w:rPr>
+      <w:rFonts w:ascii="OpenSymbol" w:hAnsi="OpenSymbol" w:eastAsia="OpenSymbol" w:cs="OpenSymbol"/>
+    </w:rPr>
+  </w:style>
+  <w:style w:type="paragraph" w:styleId="Heading">
+    <w:name w:val="Heading"/>
+    <w:basedOn w:val="Normal"/>
+    <w:next w:val="BodyText"/>
+    <w:qFormat/>
+    <w:pPr>
+      <w:keepNext w:val="true"/>
+      <w:spacing w:before="240" w:after="120"/>
+    </w:pPr>
+    <w:rPr>
+      <w:rFonts w:ascii="Liberation Sans" w:hAnsi="Liberation Sans" w:eastAsia="Noto Sans CJK SC" w:cs="Noto Sans Devanagari"/>
+      <w:sz w:val="28"/>
+      <w:szCs w:val="28"/>
+    </w:rPr>
+  </w:style>
+  <w:style w:type="paragraph" w:styleId="BodyText">
+    <w:name w:val="Body Text"/>
+    <w:basedOn w:val="Normal"/>
+    <w:pPr>
+      <w:spacing w:lineRule="auto" w:line="276" w:before="0" w:after="140"/>
+    </w:pPr>
+    <w:rPr/>
+  </w:style>
+  <w:style w:type="paragraph" w:styleId="List">
+    <w:name w:val="List"/>
+    <w:basedOn w:val="BodyText"/>
+    <w:pPr/>
+    <w:rPr>
+      <w:rFonts w:cs="Noto Sans Devanagari"/>
+    </w:rPr>
+  </w:style>
+  <w:style w:type="paragraph" w:styleId="Caption">
+    <w:name w:val="Caption"/>
+    <w:basedOn w:val="Normal"/>
+    <w:qFormat/>
+    <w:pPr>
+      <w:suppressLineNumbers/>
+      <w:spacing w:before="120" w:after="120"/>
+    </w:pPr>
+    <w:rPr>
+      <w:rFonts w:cs="Noto Sans Devanagari"/>
+      <w:i/>
+      <w:iCs/>
+      <w:sz w:val="24"/>
+      <w:szCs w:val="24"/>
+    </w:rPr>
+  </w:style>
+  <w:style w:type="paragraph" w:styleId="Index">
+    <w:name w:val="Index"/>
+    <w:basedOn w:val="Normal"/>
+    <w:qFormat/>
+    <w:pPr>
+      <w:suppressLineNumbers/>
+    </w:pPr>
+    <w:rPr>
+      <w:rFonts w:cs="Noto Sans Devanagari"/>
+    </w:rPr>
+  </w:style>
+  <w:style w:type="numbering" w:styleId="NoList" w:default="1">
+    <w:name w:val="No List"/>
+    <w:uiPriority w:val="99"/>
+    <w:semiHidden/>
+    <w:unhideWhenUsed/>
+    <w:qFormat/>
   </w:style>
   <w:style w:type="table" w:default="1" w:styleId="Tablanormal">
     <w:name w:val="Normal Table"/>
@@ -1059,7 +1552,6 @@
     <w:semiHidden/>
     <w:unhideWhenUsed/>
     <w:tblPr>
-      <w:tblInd w:w="0" w:type="dxa"/>
       <w:tblCellMar>
         <w:top w:w="0" w:type="dxa"/>
         <w:left w:w="108" w:type="dxa"/>
@@ -1068,205 +1560,101 @@
       </w:tblCellMar>
     </w:tblPr>
   </w:style>
-  <w:style w:type="numbering" w:default="1" w:styleId="Sinlista">
-    <w:name w:val="No List"/>
-    <w:uiPriority w:val="99"/>
-    <w:semiHidden/>
-    <w:unhideWhenUsed/>
-  </w:style>
 </w:styles>
 </file>
 
 <file path=word/theme/theme1.xml><?xml version="1.0" encoding="utf-8"?>
-<a:theme xmlns:a="http://schemas.openxmlformats.org/drawingml/2006/main" name="Tema de Office">
+<a:theme xmlns:a="http://schemas.openxmlformats.org/drawingml/2006/main" xmlns:r="http://schemas.openxmlformats.org/officeDocument/2006/relationships" name="Tema de Office">
   <a:themeElements>
     <a:clrScheme name="Office">
       <a:dk1>
-        <a:sysClr val="windowText" lastClr="000000"/>
+        <a:srgbClr val="000000"/>
       </a:dk1>
       <a:lt1>
-        <a:sysClr val="window" lastClr="FFFFFF"/>
+        <a:srgbClr val="ffffff"/>
       </a:lt1>
       <a:dk2>
-        <a:srgbClr val="44546A"/>
+        <a:srgbClr val="44546a"/>
       </a:dk2>
       <a:lt2>
-        <a:srgbClr val="E7E6E6"/>
+        <a:srgbClr val="e7e6e6"/>
       </a:lt2>
       <a:accent1>
-        <a:srgbClr val="4472C4"/>
+        <a:srgbClr val="4472c4"/>
       </a:accent1>
       <a:accent2>
-        <a:srgbClr val="ED7D31"/>
+        <a:srgbClr val="ed7d31"/>
       </a:accent2>
       <a:accent3>
-        <a:srgbClr val="A5A5A5"/>
+        <a:srgbClr val="a5a5a5"/>
       </a:accent3>
       <a:accent4>
-        <a:srgbClr val="FFC000"/>
+        <a:srgbClr val="ffc000"/>
       </a:accent4>
       <a:accent5>
-        <a:srgbClr val="5B9BD5"/>
+        <a:srgbClr val="5b9bd5"/>
       </a:accent5>
       <a:accent6>
-        <a:srgbClr val="70AD47"/>
+        <a:srgbClr val="70ad47"/>
       </a:accent6>
       <a:hlink>
-        <a:srgbClr val="0563C1"/>
+        <a:srgbClr val="0563c1"/>
       </a:hlink>
       <a:folHlink>
-        <a:srgbClr val="954F72"/>
+        <a:srgbClr val="954f72"/>
       </a:folHlink>
     </a:clrScheme>
     <a:fontScheme name="Office">
       <a:majorFont>
-        <a:latin typeface="Calibri Light" panose="020F0302020204030204"/>
+        <a:latin typeface="Calibri Light" panose="020F0302020204030204" pitchFamily="0" charset="1"/>
         <a:ea typeface=""/>
         <a:cs typeface=""/>
-        <a:font script="Jpan" typeface="游ゴシック Light"/>
-        <a:font script="Hang" typeface="맑은 고딕"/>
-        <a:font script="Hans" typeface="等线 Light"/>
-        <a:font script="Hant" typeface="新細明體"/>
-        <a:font script="Arab" typeface="Times New Roman"/>
-        <a:font script="Hebr" typeface="Times New Roman"/>
-        <a:font script="Thai" typeface="Angsana New"/>
-        <a:font script="Ethi" typeface="Nyala"/>
-        <a:font script="Beng" typeface="Vrinda"/>
-        <a:font script="Gujr" typeface="Shruti"/>
-        <a:font script="Khmr" typeface="MoolBoran"/>
-        <a:font script="Knda" typeface="Tunga"/>
-        <a:font script="Guru" typeface="Raavi"/>
-        <a:font script="Cans" typeface="Euphemia"/>
-        <a:font script="Cher" typeface="Plantagenet Cherokee"/>
-        <a:font script="Yiii" typeface="Microsoft Yi Baiti"/>
-        <a:font script="Tibt" typeface="Microsoft Himalaya"/>
-        <a:font script="Thaa" typeface="MV Boli"/>
-        <a:font script="Deva" typeface="Mangal"/>
-        <a:font script="Telu" typeface="Gautami"/>
-        <a:font script="Taml" typeface="Latha"/>
-        <a:font script="Syrc" typeface="Estrangelo Edessa"/>
-        <a:font script="Orya" typeface="Kalinga"/>
-        <a:font script="Mlym" typeface="Kartika"/>
-        <a:font script="Laoo" typeface="DokChampa"/>
-        <a:font script="Sinh" typeface="Iskoola Pota"/>
-        <a:font script="Mong" typeface="Mongolian Baiti"/>
-        <a:font script="Viet" typeface="Times New Roman"/>
-        <a:font script="Uigh" typeface="Microsoft Uighur"/>
-        <a:font script="Geor" typeface="Sylfaen"/>
-        <a:font script="Armn" typeface="Arial"/>
-        <a:font script="Bugi" typeface="Leelawadee UI"/>
-        <a:font script="Bopo" typeface="Microsoft JhengHei"/>
-        <a:font script="Java" typeface="Javanese Text"/>
-        <a:font script="Lisu" typeface="Segoe UI"/>
-        <a:font script="Mymr" typeface="Myanmar Text"/>
-        <a:font script="Nkoo" typeface="Ebrima"/>
-        <a:font script="Olck" typeface="Nirmala UI"/>
-        <a:font script="Osma" typeface="Ebrima"/>
-        <a:font script="Phag" typeface="Phagspa"/>
-        <a:font script="Syrn" typeface="Estrangelo Edessa"/>
-        <a:font script="Syrj" typeface="Estrangelo Edessa"/>
-        <a:font script="Syre" typeface="Estrangelo Edessa"/>
-        <a:font script="Sora" typeface="Nirmala UI"/>
-        <a:font script="Tale" typeface="Microsoft Tai Le"/>
-        <a:font script="Talu" typeface="Microsoft New Tai Lue"/>
-        <a:font script="Tfng" typeface="Ebrima"/>
       </a:majorFont>
       <a:minorFont>
-        <a:latin typeface="Calibri" panose="020F0502020204030204"/>
+        <a:latin typeface="Calibri" panose="020F0502020204030204" pitchFamily="0" charset="1"/>
         <a:ea typeface=""/>
         <a:cs typeface=""/>
-        <a:font script="Jpan" typeface="游明朝"/>
-        <a:font script="Hang" typeface="맑은 고딕"/>
-        <a:font script="Hans" typeface="等线"/>
-        <a:font script="Hant" typeface="新細明體"/>
-        <a:font script="Arab" typeface="Arial"/>
-        <a:font script="Hebr" typeface="Arial"/>
-        <a:font script="Thai" typeface="Cordia New"/>
-        <a:font script="Ethi" typeface="Nyala"/>
-        <a:font script="Beng" typeface="Vrinda"/>
-        <a:font script="Gujr" typeface="Shruti"/>
-        <a:font script="Khmr" typeface="DaunPenh"/>
-        <a:font script="Knda" typeface="Tunga"/>
-        <a:font script="Guru" typeface="Raavi"/>
-        <a:font script="Cans" typeface="Euphemia"/>
-        <a:font script="Cher" typeface="Plantagenet Cherokee"/>
-        <a:font script="Yiii" typeface="Microsoft Yi Baiti"/>
-        <a:font script="Tibt" typeface="Microsoft Himalaya"/>
-        <a:font script="Thaa" typeface="MV Boli"/>
-        <a:font script="Deva" typeface="Mangal"/>
-        <a:font script="Telu" typeface="Gautami"/>
-        <a:font script="Taml" typeface="Latha"/>
-        <a:font script="Syrc" typeface="Estrangelo Edessa"/>
-        <a:font script="Orya" typeface="Kalinga"/>
-        <a:font script="Mlym" typeface="Kartika"/>
-        <a:font script="Laoo" typeface="DokChampa"/>
-        <a:font script="Sinh" typeface="Iskoola Pota"/>
-        <a:font script="Mong" typeface="Mongolian Baiti"/>
-        <a:font script="Viet" typeface="Arial"/>
-        <a:font script="Uigh" typeface="Microsoft Uighur"/>
-        <a:font script="Geor" typeface="Sylfaen"/>
-        <a:font script="Armn" typeface="Arial"/>
-        <a:font script="Bugi" typeface="Leelawadee UI"/>
-        <a:font script="Bopo" typeface="Microsoft JhengHei"/>
-        <a:font script="Java" typeface="Javanese Text"/>
-        <a:font script="Lisu" typeface="Segoe UI"/>
-        <a:font script="Mymr" typeface="Myanmar Text"/>
-        <a:font script="Nkoo" typeface="Ebrima"/>
-        <a:font script="Olck" typeface="Nirmala UI"/>
-        <a:font script="Osma" typeface="Ebrima"/>
-        <a:font script="Phag" typeface="Phagspa"/>
-        <a:font script="Syrn" typeface="Estrangelo Edessa"/>
-        <a:font script="Syrj" typeface="Estrangelo Edessa"/>
-        <a:font script="Syre" typeface="Estrangelo Edessa"/>
-        <a:font script="Sora" typeface="Nirmala UI"/>
-        <a:font script="Tale" typeface="Microsoft Tai Le"/>
-        <a:font script="Talu" typeface="Microsoft New Tai Lue"/>
-        <a:font script="Tfng" typeface="Ebrima"/>
       </a:minorFont>
     </a:fontScheme>
-    <a:fmtScheme name="Office">
+    <a:fmtScheme>
       <a:fillStyleLst>
         <a:solidFill>
           <a:schemeClr val="phClr"/>
         </a:solidFill>
-        <a:gradFill rotWithShape="1">
+        <a:gradFill>
           <a:gsLst>
             <a:gs pos="0">
               <a:schemeClr val="phClr">
                 <a:lumMod val="110000"/>
-                <a:satMod val="105000"/>
                 <a:tint val="67000"/>
               </a:schemeClr>
             </a:gs>
             <a:gs pos="50000">
               <a:schemeClr val="phClr">
                 <a:lumMod val="105000"/>
-                <a:satMod val="103000"/>
                 <a:tint val="73000"/>
               </a:schemeClr>
             </a:gs>
             <a:gs pos="100000">
               <a:schemeClr val="phClr">
                 <a:lumMod val="105000"/>
-                <a:satMod val="109000"/>
                 <a:tint val="81000"/>
               </a:schemeClr>
             </a:gs>
           </a:gsLst>
           <a:lin ang="5400000" scaled="0"/>
+          <a:tileRect l="0" t="0" r="0" b="0"/>
         </a:gradFill>
-        <a:gradFill rotWithShape="1">
+        <a:gradFill>
           <a:gsLst>
             <a:gs pos="0">
               <a:schemeClr val="phClr">
-                <a:satMod val="103000"/>
                 <a:lumMod val="102000"/>
                 <a:tint val="94000"/>
               </a:schemeClr>
             </a:gs>
             <a:gs pos="50000">
               <a:schemeClr val="phClr">
-                <a:satMod val="110000"/>
                 <a:lumMod val="100000"/>
                 <a:shade val="100000"/>
               </a:schemeClr>
@@ -1274,33 +1662,24 @@
             <a:gs pos="100000">
               <a:schemeClr val="phClr">
                 <a:lumMod val="99000"/>
-                <a:satMod val="120000"/>
                 <a:shade val="78000"/>
               </a:schemeClr>
             </a:gs>
           </a:gsLst>
           <a:lin ang="5400000" scaled="0"/>
+          <a:tileRect l="0" t="0" r="0" b="0"/>
         </a:gradFill>
       </a:fillStyleLst>
       <a:lnStyleLst>
         <a:ln w="6350" cap="flat" cmpd="sng" algn="ctr">
-          <a:solidFill>
-            <a:schemeClr val="phClr"/>
-          </a:solidFill>
           <a:prstDash val="solid"/>
           <a:miter lim="800000"/>
         </a:ln>
         <a:ln w="12700" cap="flat" cmpd="sng" algn="ctr">
-          <a:solidFill>
-            <a:schemeClr val="phClr"/>
-          </a:solidFill>
           <a:prstDash val="solid"/>
           <a:miter lim="800000"/>
         </a:ln>
         <a:ln w="19050" cap="flat" cmpd="sng" algn="ctr">
-          <a:solidFill>
-            <a:schemeClr val="phClr"/>
-          </a:solidFill>
           <a:prstDash val="solid"/>
           <a:miter lim="800000"/>
         </a:ln>
@@ -1313,13 +1692,7 @@
           <a:effectLst/>
         </a:effectStyle>
         <a:effectStyle>
-          <a:effectLst>
-            <a:outerShdw blurRad="57150" dist="19050" dir="5400000" algn="ctr" rotWithShape="0">
-              <a:srgbClr val="000000">
-                <a:alpha val="63000"/>
-              </a:srgbClr>
-            </a:outerShdw>
-          </a:effectLst>
+          <a:effectLst/>
         </a:effectStyle>
       </a:effectStyleLst>
       <a:bgFillStyleLst>
@@ -1329,15 +1702,13 @@
         <a:solidFill>
           <a:schemeClr val="phClr">
             <a:tint val="95000"/>
-            <a:satMod val="170000"/>
           </a:schemeClr>
         </a:solidFill>
-        <a:gradFill rotWithShape="1">
+        <a:gradFill>
           <a:gsLst>
             <a:gs pos="0">
               <a:schemeClr val="phClr">
                 <a:tint val="93000"/>
-                <a:satMod val="150000"/>
                 <a:shade val="98000"/>
                 <a:lumMod val="102000"/>
               </a:schemeClr>
@@ -1345,7 +1716,6 @@
             <a:gs pos="50000">
               <a:schemeClr val="phClr">
                 <a:tint val="98000"/>
-                <a:satMod val="130000"/>
                 <a:shade val="90000"/>
                 <a:lumMod val="103000"/>
               </a:schemeClr>
@@ -1353,21 +1723,14 @@
             <a:gs pos="100000">
               <a:schemeClr val="phClr">
                 <a:shade val="63000"/>
-                <a:satMod val="120000"/>
               </a:schemeClr>
             </a:gs>
           </a:gsLst>
           <a:lin ang="5400000" scaled="0"/>
+          <a:tileRect l="0" t="0" r="0" b="0"/>
         </a:gradFill>
       </a:bgFillStyleLst>
     </a:fmtScheme>
   </a:themeElements>
-  <a:objectDefaults/>
-  <a:extraClrSchemeLst/>
-  <a:extLst>
-    <a:ext uri="{05A4C25C-085E-4340-85A3-A5531E510DB2}">
-      <thm15:themeFamily xmlns:thm15="http://schemas.microsoft.com/office/thememl/2012/main" name="Office Theme" id="{62F939B6-93AF-4DB8-9C6B-D6C7DFDC589F}" vid="{4A3C46E8-61CC-4603-A589-7422A47A8E4A}"/>
-    </a:ext>
-  </a:extLst>
 </a:theme>
 </file>
</xml_diff>